<commit_message>
added cross platform support for audio and added installation help in doc
</commit_message>
<xml_diff>
--- a/TheWard.docx
+++ b/TheWard.docx
@@ -416,25 +416,190 @@
       </w:r>
     </w:p>
     <w:p>
+      <w:r>
+        <w:t>Switch in office 2 that unlocks 123-Reception and locks 251-347</w:t>
+      </w:r>
+    </w:p>
+    <w:p>
+      <w:r>
+        <w:t>Weapon at Reception</w:t>
+      </w:r>
+    </w:p>
+    <w:p>
+      <w:r>
+        <w:t>Knife fight, turns until one dies, damage between 20-25, you can block making the damage 5-10</w:t>
+      </w:r>
+    </w:p>
+    <w:p>
+      <w:r>
+        <w:t xml:space="preserve">Endings: find key, have phone, lock in the yard, kill with knife but be hurt, </w:t>
+      </w:r>
+    </w:p>
+    <w:p/>
+    <w:p>
+      <w:r>
+        <w:t xml:space="preserve">Audio made with </w:t>
+      </w:r>
+      <w:proofErr w:type="spellStart"/>
+      <w:r>
+        <w:t>simpleaudio</w:t>
+      </w:r>
+      <w:proofErr w:type="spellEnd"/>
+      <w:r>
+        <w:t>. You will need to install this:</w:t>
+      </w:r>
+    </w:p>
+    <w:p>
+      <w:r>
+        <w:t xml:space="preserve">Windows – open </w:t>
+      </w:r>
+      <w:proofErr w:type="spellStart"/>
+      <w:r>
+        <w:t>powershell</w:t>
+      </w:r>
+      <w:proofErr w:type="spellEnd"/>
+      <w:r>
+        <w:t xml:space="preserve"> as admin, type “</w:t>
+      </w:r>
+      <w:proofErr w:type="spellStart"/>
+      <w:r>
+        <w:t>py</w:t>
+      </w:r>
+      <w:proofErr w:type="spellEnd"/>
+      <w:r>
+        <w:t xml:space="preserve"> -m pip install </w:t>
+      </w:r>
+      <w:proofErr w:type="spellStart"/>
+      <w:r>
+        <w:t>simpleaudio</w:t>
+      </w:r>
+      <w:proofErr w:type="spellEnd"/>
+      <w:r>
+        <w:t>”</w:t>
+      </w:r>
+    </w:p>
+    <w:p>
+      <w:r>
+        <w:t xml:space="preserve">Mac </w:t>
+      </w:r>
+      <w:r>
+        <w:t>–</w:t>
+      </w:r>
+      <w:r>
+        <w:t xml:space="preserve"> </w:t>
+      </w:r>
+      <w:r>
+        <w:t xml:space="preserve">open terminal, </w:t>
+      </w:r>
+      <w:r>
+        <w:t>type “py</w:t>
+      </w:r>
+      <w:r>
+        <w:t>thon</w:t>
+      </w:r>
+      <w:r>
+        <w:t xml:space="preserve"> -m pip install </w:t>
+      </w:r>
+      <w:proofErr w:type="spellStart"/>
+      <w:r>
+        <w:t>simpleaudio</w:t>
+      </w:r>
+      <w:proofErr w:type="spellEnd"/>
+      <w:r>
+        <w:t>”</w:t>
+      </w:r>
+    </w:p>
+    <w:p>
+      <w:r>
+        <w:t xml:space="preserve">Installing </w:t>
+      </w:r>
+      <w:proofErr w:type="spellStart"/>
+      <w:r>
+        <w:t>simpleaudio</w:t>
+      </w:r>
+      <w:proofErr w:type="spellEnd"/>
+      <w:r>
+        <w:t xml:space="preserve"> will also require you to install pip. This will be useful for other modules you may wish to use. Installing this is as follows:</w:t>
+      </w:r>
+    </w:p>
+    <w:p>
+      <w:r>
+        <w:t xml:space="preserve">Windows: </w:t>
+      </w:r>
+      <w:r>
+        <w:t xml:space="preserve">open </w:t>
+      </w:r>
+      <w:proofErr w:type="spellStart"/>
+      <w:r>
+        <w:t>powershell</w:t>
+      </w:r>
+      <w:proofErr w:type="spellEnd"/>
+      <w:r>
+        <w:t xml:space="preserve"> as admin, type</w:t>
+      </w:r>
+      <w:r>
+        <w:t xml:space="preserve"> “</w:t>
+      </w:r>
+      <w:proofErr w:type="spellStart"/>
+      <w:r>
+        <w:t>py</w:t>
+      </w:r>
+      <w:proofErr w:type="spellEnd"/>
+      <w:r>
+        <w:t xml:space="preserve"> get-pip.py”</w:t>
+      </w:r>
+    </w:p>
+    <w:p>
+      <w:r>
+        <w:t xml:space="preserve">If you have any problems refer to this: </w:t>
+      </w:r>
+      <w:hyperlink r:id="rId4" w:history="1">
+        <w:r>
+          <w:rPr>
+            <w:rStyle w:val="Hyperlink"/>
+          </w:rPr>
+          <w:t>http://stackoverflow.com/questions/4750806/how-do-i-install-pip-on-windows</w:t>
+        </w:r>
+      </w:hyperlink>
+      <w:r>
+        <w:t xml:space="preserve"> </w:t>
+      </w:r>
+    </w:p>
+    <w:p>
+      <w:r>
+        <w:t xml:space="preserve">Mac - </w:t>
+      </w:r>
+      <w:r>
+        <w:t xml:space="preserve">open terminal, </w:t>
+      </w:r>
+      <w:proofErr w:type="gramStart"/>
+      <w:r>
+        <w:t>type</w:t>
+      </w:r>
+      <w:r>
+        <w:t xml:space="preserve"> ”</w:t>
+      </w:r>
+      <w:proofErr w:type="spellStart"/>
+      <w:r>
+        <w:t>sudo</w:t>
+      </w:r>
+      <w:proofErr w:type="spellEnd"/>
+      <w:proofErr w:type="gramEnd"/>
+      <w:r>
+        <w:t xml:space="preserve"> </w:t>
+      </w:r>
+      <w:proofErr w:type="spellStart"/>
+      <w:r>
+        <w:t>easy</w:t>
+      </w:r>
       <w:bookmarkStart w:id="0" w:name="_GoBack"/>
       <w:bookmarkEnd w:id="0"/>
       <w:r>
-        <w:t>Switch in office 2 that unlocks 123-Reception and locks 251-347</w:t>
-      </w:r>
-    </w:p>
-    <w:p>
-      <w:r>
-        <w:t>Weapon at Reception</w:t>
-      </w:r>
-    </w:p>
-    <w:p>
-      <w:r>
-        <w:t>Knife fight, turns until one dies, damage between 20-25, you can block making the damage 5-10</w:t>
-      </w:r>
-    </w:p>
-    <w:p>
-      <w:r>
-        <w:t xml:space="preserve">Endings: find key, have phone, lock in the yard, kill with knife but be hurt, </w:t>
+        <w:t>_install</w:t>
+      </w:r>
+      <w:proofErr w:type="spellEnd"/>
+      <w:r>
+        <w:t xml:space="preserve"> pip”</w:t>
       </w:r>
     </w:p>
     <w:sectPr>
@@ -464,7 +629,7 @@
       </w:pPr>
     </w:pPrDefault>
   </w:docDefaults>
-  <w:latentStyles w:defLockedState="0" w:defUIPriority="99" w:defSemiHidden="0" w:defUnhideWhenUsed="0" w:defQFormat="0" w:count="372">
+  <w:latentStyles w:defLockedState="0" w:defUIPriority="99" w:defSemiHidden="0" w:defUnhideWhenUsed="0" w:defQFormat="0" w:count="373">
     <w:lsdException w:name="Normal" w:uiPriority="0" w:qFormat="1"/>
     <w:lsdException w:name="heading 1" w:uiPriority="9" w:qFormat="1"/>
     <w:lsdException w:name="heading 2" w:semiHidden="1" w:uiPriority="9" w:unhideWhenUsed="1" w:qFormat="1"/>
@@ -570,7 +735,6 @@
     <w:lsdException w:name="HTML Sample" w:semiHidden="1" w:unhideWhenUsed="1"/>
     <w:lsdException w:name="HTML Typewriter" w:semiHidden="1" w:unhideWhenUsed="1"/>
     <w:lsdException w:name="HTML Variable" w:semiHidden="1" w:unhideWhenUsed="1"/>
-    <w:lsdException w:name="Normal Table" w:semiHidden="1" w:unhideWhenUsed="1"/>
     <w:lsdException w:name="annotation subject" w:semiHidden="1" w:unhideWhenUsed="1"/>
     <w:lsdException w:name="No List" w:semiHidden="1" w:unhideWhenUsed="1"/>
     <w:lsdException w:name="Outline List 1" w:semiHidden="1" w:unhideWhenUsed="1"/>
@@ -617,10 +781,8 @@
     <w:lsdException w:name="Table Subtle 2" w:semiHidden="1" w:unhideWhenUsed="1"/>
     <w:lsdException w:name="Table Web 1" w:semiHidden="1" w:unhideWhenUsed="1"/>
     <w:lsdException w:name="Table Web 2" w:semiHidden="1" w:unhideWhenUsed="1"/>
-    <w:lsdException w:name="Table Web 3" w:semiHidden="1" w:unhideWhenUsed="1"/>
     <w:lsdException w:name="Balloon Text" w:semiHidden="1" w:unhideWhenUsed="1"/>
     <w:lsdException w:name="Table Grid" w:uiPriority="39"/>
-    <w:lsdException w:name="Table Theme" w:semiHidden="1" w:unhideWhenUsed="1"/>
     <w:lsdException w:name="Placeholder Text" w:semiHidden="1"/>
     <w:lsdException w:name="No Spacing" w:uiPriority="1" w:qFormat="1"/>
     <w:lsdException w:name="Light Shading" w:uiPriority="60"/>
@@ -837,6 +999,7 @@
     <w:lsdException w:name="List Table 6 Colorful Accent 6" w:uiPriority="51"/>
     <w:lsdException w:name="List Table 7 Colorful Accent 6" w:uiPriority="52"/>
     <w:lsdException w:name="Mention" w:semiHidden="1" w:unhideWhenUsed="1"/>
+    <w:lsdException w:name="Smart Hyperlink" w:semiHidden="1" w:unhideWhenUsed="1"/>
   </w:latentStyles>
   <w:style w:type="paragraph" w:default="1" w:styleId="Normal">
     <w:name w:val="Normal"/>
@@ -887,6 +1050,17 @@
         <w:insideV w:val="single" w:sz="4" w:space="0" w:color="auto"/>
       </w:tblBorders>
     </w:tblPr>
+  </w:style>
+  <w:style w:type="character" w:styleId="Hyperlink">
+    <w:name w:val="Hyperlink"/>
+    <w:basedOn w:val="DefaultParagraphFont"/>
+    <w:uiPriority w:val="99"/>
+    <w:unhideWhenUsed/>
+    <w:rsid w:val="00D00C2A"/>
+    <w:rPr>
+      <w:color w:val="0563C1" w:themeColor="hyperlink"/>
+      <w:u w:val="single"/>
+    </w:rPr>
   </w:style>
 </w:styles>
 </file>

</xml_diff>